<commit_message>
website updates before sending to Wei
</commit_message>
<xml_diff>
--- a/cloneoracle/cloneinspection/CloneInspectionHowto.docx
+++ b/cloneoracle/cloneinspection/CloneInspectionHowto.docx
@@ -1,6 +1,6 @@
 
 <file path=word/document.xml><?xml version="1.0" encoding="utf-8"?>
-<w:document xmlns:wpc="http://schemas.microsoft.com/office/word/2010/wordprocessingCanvas" xmlns:mc="http://schemas.openxmlformats.org/markup-compatibility/2006" xmlns:o="urn:schemas-microsoft-com:office:office" xmlns:r="http://schemas.openxmlformats.org/officeDocument/2006/relationships" xmlns:m="http://schemas.openxmlformats.org/officeDocument/2006/math" xmlns:v="urn:schemas-microsoft-com:vml" xmlns:wp14="http://schemas.microsoft.com/office/word/2010/wordprocessingDrawing" xmlns:wp="http://schemas.openxmlformats.org/drawingml/2006/wordprocessingDrawing" xmlns:w10="urn:schemas-microsoft-com:office:word" xmlns:w="http://schemas.openxmlformats.org/wordprocessingml/2006/main" xmlns:w14="http://schemas.microsoft.com/office/word/2010/wordml" xmlns:wpg="http://schemas.microsoft.com/office/word/2010/wordprocessingGroup" xmlns:wpi="http://schemas.microsoft.com/office/word/2010/wordprocessingInk" xmlns:wne="http://schemas.microsoft.com/office/word/2006/wordml" xmlns:wps="http://schemas.microsoft.com/office/word/2010/wordprocessingShape" mc:Ignorable="w14 wp14">
+<w:document xmlns:wpc="http://schemas.microsoft.com/office/word/2010/wordprocessingCanvas" xmlns:mo="http://schemas.microsoft.com/office/mac/office/2008/main" xmlns:mc="http://schemas.openxmlformats.org/markup-compatibility/2006" xmlns:mv="urn:schemas-microsoft-com:mac:vml" xmlns:o="urn:schemas-microsoft-com:office:office" xmlns:r="http://schemas.openxmlformats.org/officeDocument/2006/relationships" xmlns:m="http://schemas.openxmlformats.org/officeDocument/2006/math" xmlns:v="urn:schemas-microsoft-com:vml" xmlns:wp14="http://schemas.microsoft.com/office/word/2010/wordprocessingDrawing" xmlns:wp="http://schemas.openxmlformats.org/drawingml/2006/wordprocessingDrawing" xmlns:w10="urn:schemas-microsoft-com:office:word" xmlns:w="http://schemas.openxmlformats.org/wordprocessingml/2006/main" xmlns:w14="http://schemas.microsoft.com/office/word/2010/wordml" xmlns:wpg="http://schemas.microsoft.com/office/word/2010/wordprocessingGroup" xmlns:wpi="http://schemas.microsoft.com/office/word/2010/wordprocessingInk" xmlns:wne="http://schemas.microsoft.com/office/word/2006/wordml" xmlns:wps="http://schemas.microsoft.com/office/word/2010/wordprocessingShape" mc:Ignorable="w14 wp14">
   <w:body>
     <w:p>
       <w:pPr>
@@ -48,12 +48,7 @@
     </w:p>
     <w:p>
       <w:r>
-        <w:t>The fo</w:t>
-      </w:r>
-      <w:bookmarkStart w:id="0" w:name="_GoBack"/>
-      <w:bookmarkEnd w:id="0"/>
-      <w:r>
-        <w:t xml:space="preserve">llowing paper describes how to conduct a clone analysis using the tool </w:t>
+        <w:t xml:space="preserve">The following paper describes how to conduct a clone analysis using the tool </w:t>
       </w:r>
       <w:proofErr w:type="spellStart"/>
       <w:r>
@@ -149,8 +144,61 @@
     </w:p>
     <w:p>
       <w:pPr>
-        <w:pStyle w:val="ListParagraph"/>
-      </w:pPr>
+        <w:ind w:left="720"/>
+        <w:rPr>
+          <w:rFonts w:ascii="Times" w:hAnsi="Times"/>
+          <w:b/>
+        </w:rPr>
+      </w:pPr>
+      <w:proofErr w:type="spellStart"/>
+      <w:r>
+        <w:t>Clone</w:t>
+      </w:r>
+      <w:r>
+        <w:t>Inspection</w:t>
+      </w:r>
+      <w:proofErr w:type="spellEnd"/>
+      <w:r>
+        <w:t xml:space="preserve"> may be downloaded from:</w:t>
+      </w:r>
+      <w:r>
+        <w:t xml:space="preserve"> </w:t>
+      </w:r>
+      <w:r>
+        <w:rPr>
+          <w:rFonts w:eastAsia="Times New Roman" w:cs="Times New Roman"/>
+        </w:rPr>
+        <w:fldChar w:fldCharType="begin"/>
+      </w:r>
+      <w:r>
+        <w:rPr>
+          <w:rFonts w:eastAsia="Times New Roman" w:cs="Times New Roman"/>
+        </w:rPr>
+        <w:instrText xml:space="preserve"> HYPERLINK "https://github.com/cloneoracle/CloneInspector" \t "_blank" </w:instrText>
+      </w:r>
+      <w:r>
+        <w:rPr>
+          <w:rFonts w:eastAsia="Times New Roman" w:cs="Times New Roman"/>
+        </w:rPr>
+        <w:fldChar w:fldCharType="separate"/>
+      </w:r>
+      <w:r>
+        <w:rPr>
+          <w:rStyle w:val="Hyperlink"/>
+          <w:rFonts w:ascii="Georgia" w:eastAsia="Times New Roman" w:hAnsi="Georgia" w:cs="Times New Roman"/>
+          <w:color w:val="000088"/>
+          <w:sz w:val="24"/>
+          <w:szCs w:val="24"/>
+          <w:shd w:val="clear" w:color="auto" w:fill="FFFFFF"/>
+        </w:rPr>
+        <w:t>https://github.com/cloneoracle/CloneInspector</w:t>
+      </w:r>
+      <w:r>
+        <w:rPr>
+          <w:rFonts w:eastAsia="Times New Roman" w:cs="Times New Roman"/>
+        </w:rPr>
+        <w:fldChar w:fldCharType="end"/>
+      </w:r>
     </w:p>
     <w:p>
       <w:pPr>
@@ -161,67 +209,6 @@
           <w:u w:val="none"/>
         </w:rPr>
       </w:pPr>
-      <w:proofErr w:type="spellStart"/>
-      <w:r>
-        <w:t>Clone</w:t>
-      </w:r>
-      <w:r>
-        <w:t>Inspection</w:t>
-      </w:r>
-      <w:proofErr w:type="spellEnd"/>
-      <w:r>
-        <w:t xml:space="preserve"> may be downloaded from:</w:t>
-      </w:r>
-      <w:r>
-        <w:t xml:space="preserve"> </w:t>
-      </w:r>
-      <w:hyperlink r:id="rId9" w:history="1">
-        <w:r>
-          <w:rPr>
-            <w:rStyle w:val="Hyperlink"/>
-          </w:rPr>
-          <w:t>https://code.google.com/p/dek-graphicdiff/</w:t>
-        </w:r>
-      </w:hyperlink>
-      <w:r>
-        <w:rPr>
-          <w:rStyle w:val="Hyperlink"/>
-        </w:rPr>
-        <w:t xml:space="preserve"> </w:t>
-      </w:r>
-    </w:p>
-    <w:p>
-      <w:pPr>
-        <w:pStyle w:val="ListParagraph"/>
-      </w:pPr>
-      <w:proofErr w:type="gramStart"/>
-      <w:r>
-        <w:t>or</w:t>
-      </w:r>
-      <w:proofErr w:type="gramEnd"/>
-      <w:r>
-        <w:t xml:space="preserve"> here: </w:t>
-      </w:r>
-      <w:hyperlink r:id="rId10" w:history="1">
-        <w:r>
-          <w:rPr>
-            <w:rStyle w:val="Hyperlink"/>
-          </w:rPr>
-          <w:t>http://www.se.rit.edu/~dk</w:t>
-        </w:r>
-        <w:r>
-          <w:rPr>
-            <w:rStyle w:val="Hyperlink"/>
-          </w:rPr>
-          <w:t>r</w:t>
-        </w:r>
-        <w:r>
-          <w:rPr>
-            <w:rStyle w:val="Hyperlink"/>
-          </w:rPr>
-          <w:t>utz/cloneoracle/cloneinspection/CloneDiff.zip</w:t>
-        </w:r>
-      </w:hyperlink>
     </w:p>
     <w:p>
       <w:pPr>
@@ -294,25 +281,14 @@
       </w:r>
       <w:proofErr w:type="spellStart"/>
       <w:r>
-        <w:t>GraphicDiff</w:t>
+        <w:t>src</w:t>
       </w:r>
       <w:proofErr w:type="spellEnd"/>
       <w:r>
         <w:t>/</w:t>
       </w:r>
-      <w:proofErr w:type="spellStart"/>
-      <w:r>
-        <w:t>src</w:t>
-      </w:r>
-      <w:proofErr w:type="spellEnd"/>
-      <w:r>
-        <w:t>/</w:t>
-      </w:r>
-      <w:proofErr w:type="spellStart"/>
-      <w:r>
-        <w:t>graphicdiff</w:t>
-      </w:r>
-      <w:proofErr w:type="spellEnd"/>
+      <w:bookmarkStart w:id="0" w:name="_GoBack"/>
+      <w:bookmarkEnd w:id="0"/>
       <w:r>
         <w:t xml:space="preserve"> directory.</w:t>
       </w:r>
@@ -342,7 +318,7 @@
                     </pic:cNvPicPr>
                   </pic:nvPicPr>
                   <pic:blipFill>
-                    <a:blip r:embed="rId11">
+                    <a:blip r:embed="rId9">
                       <a:extLst>
                         <a:ext uri="{28A0092B-C50C-407E-A947-70E740481C1C}">
                           <a14:useLocalDpi xmlns:a14="http://schemas.microsoft.com/office/drawing/2010/main" val="0"/>
@@ -445,7 +421,7 @@
                     </pic:cNvPicPr>
                   </pic:nvPicPr>
                   <pic:blipFill>
-                    <a:blip r:embed="rId12">
+                    <a:blip r:embed="rId10">
                       <a:extLst>
                         <a:ext uri="{28A0092B-C50C-407E-A947-70E740481C1C}">
                           <a14:useLocalDpi xmlns:a14="http://schemas.microsoft.com/office/drawing/2010/main" val="0"/>
@@ -549,7 +525,7 @@
                     </pic:cNvPicPr>
                   </pic:nvPicPr>
                   <pic:blipFill>
-                    <a:blip r:embed="rId13">
+                    <a:blip r:embed="rId11">
                       <a:extLst>
                         <a:ext uri="{28A0092B-C50C-407E-A947-70E740481C1C}">
                           <a14:useLocalDpi xmlns:a14="http://schemas.microsoft.com/office/drawing/2010/main" val="0"/>
@@ -769,7 +745,7 @@
                     </pic:cNvPicPr>
                   </pic:nvPicPr>
                   <pic:blipFill>
-                    <a:blip r:embed="rId14">
+                    <a:blip r:embed="rId12">
                       <a:extLst>
                         <a:ext uri="{28A0092B-C50C-407E-A947-70E740481C1C}">
                           <a14:useLocalDpi xmlns:a14="http://schemas.microsoft.com/office/drawing/2010/main" val="0"/>
@@ -836,7 +812,7 @@
                     </pic:cNvPicPr>
                   </pic:nvPicPr>
                   <pic:blipFill>
-                    <a:blip r:embed="rId15">
+                    <a:blip r:embed="rId13">
                       <a:extLst>
                         <a:ext uri="{28A0092B-C50C-407E-A947-70E740481C1C}">
                           <a14:useLocalDpi xmlns:a14="http://schemas.microsoft.com/office/drawing/2010/main" val="0"/>
@@ -894,7 +870,7 @@
 </file>
 
 <file path=word/numbering.xml><?xml version="1.0" encoding="utf-8"?>
-<w:numbering xmlns:wpc="http://schemas.microsoft.com/office/word/2010/wordprocessingCanvas" xmlns:mc="http://schemas.openxmlformats.org/markup-compatibility/2006" xmlns:o="urn:schemas-microsoft-com:office:office" xmlns:r="http://schemas.openxmlformats.org/officeDocument/2006/relationships" xmlns:m="http://schemas.openxmlformats.org/officeDocument/2006/math" xmlns:v="urn:schemas-microsoft-com:vml" xmlns:wp14="http://schemas.microsoft.com/office/word/2010/wordprocessingDrawing" xmlns:wp="http://schemas.openxmlformats.org/drawingml/2006/wordprocessingDrawing" xmlns:w10="urn:schemas-microsoft-com:office:word" xmlns:w="http://schemas.openxmlformats.org/wordprocessingml/2006/main" xmlns:w14="http://schemas.microsoft.com/office/word/2010/wordml" xmlns:wpg="http://schemas.microsoft.com/office/word/2010/wordprocessingGroup" xmlns:wpi="http://schemas.microsoft.com/office/word/2010/wordprocessingInk" xmlns:wne="http://schemas.microsoft.com/office/word/2006/wordml" xmlns:wps="http://schemas.microsoft.com/office/word/2010/wordprocessingShape" mc:Ignorable="w14 wp14">
+<w:numbering xmlns:wpc="http://schemas.microsoft.com/office/word/2010/wordprocessingCanvas" xmlns:mo="http://schemas.microsoft.com/office/mac/office/2008/main" xmlns:mc="http://schemas.openxmlformats.org/markup-compatibility/2006" xmlns:mv="urn:schemas-microsoft-com:mac:vml" xmlns:o="urn:schemas-microsoft-com:office:office" xmlns:r="http://schemas.openxmlformats.org/officeDocument/2006/relationships" xmlns:m="http://schemas.openxmlformats.org/officeDocument/2006/math" xmlns:v="urn:schemas-microsoft-com:vml" xmlns:wp14="http://schemas.microsoft.com/office/word/2010/wordprocessingDrawing" xmlns:wp="http://schemas.openxmlformats.org/drawingml/2006/wordprocessingDrawing" xmlns:w10="urn:schemas-microsoft-com:office:word" xmlns:w="http://schemas.openxmlformats.org/wordprocessingml/2006/main" xmlns:w14="http://schemas.microsoft.com/office/word/2010/wordml" xmlns:wpg="http://schemas.microsoft.com/office/word/2010/wordprocessingGroup" xmlns:wpi="http://schemas.microsoft.com/office/word/2010/wordprocessingInk" xmlns:wne="http://schemas.microsoft.com/office/word/2006/wordml" xmlns:wps="http://schemas.microsoft.com/office/word/2010/wordprocessingShape" mc:Ignorable="w14 wp14">
   <w:abstractNum w:abstractNumId="0">
     <w:nsid w:val="0D7901BC"/>
     <w:multiLevelType w:val="hybridMultilevel"/>
@@ -1595,7 +1571,7 @@
       </w:pPr>
     </w:pPrDefault>
   </w:docDefaults>
-  <w:latentStyles w:defLockedState="0" w:defUIPriority="99" w:defSemiHidden="1" w:defUnhideWhenUsed="1" w:defQFormat="0" w:count="267">
+  <w:latentStyles w:defLockedState="0" w:defUIPriority="99" w:defSemiHidden="1" w:defUnhideWhenUsed="1" w:defQFormat="0" w:count="276">
     <w:lsdException w:name="Normal" w:semiHidden="0" w:uiPriority="0" w:unhideWhenUsed="0" w:qFormat="1"/>
     <w:lsdException w:name="heading 1" w:semiHidden="0" w:uiPriority="9" w:unhideWhenUsed="0" w:qFormat="1"/>
     <w:lsdException w:name="heading 2" w:uiPriority="9" w:qFormat="1"/>
@@ -1833,7 +1809,7 @@
 </file>
 
 <file path=word/stylesWithEffects.xml><?xml version="1.0" encoding="utf-8"?>
-<w:styles xmlns:wpc="http://schemas.microsoft.com/office/word/2010/wordprocessingCanvas" xmlns:mc="http://schemas.openxmlformats.org/markup-compatibility/2006" xmlns:o="urn:schemas-microsoft-com:office:office" xmlns:r="http://schemas.openxmlformats.org/officeDocument/2006/relationships" xmlns:m="http://schemas.openxmlformats.org/officeDocument/2006/math" xmlns:v="urn:schemas-microsoft-com:vml" xmlns:wp14="http://schemas.microsoft.com/office/word/2010/wordprocessingDrawing" xmlns:wp="http://schemas.openxmlformats.org/drawingml/2006/wordprocessingDrawing" xmlns:w10="urn:schemas-microsoft-com:office:word" xmlns:w="http://schemas.openxmlformats.org/wordprocessingml/2006/main" xmlns:w14="http://schemas.microsoft.com/office/word/2010/wordml" xmlns:wpg="http://schemas.microsoft.com/office/word/2010/wordprocessingGroup" xmlns:wpi="http://schemas.microsoft.com/office/word/2010/wordprocessingInk" xmlns:wne="http://schemas.microsoft.com/office/word/2006/wordml" xmlns:wps="http://schemas.microsoft.com/office/word/2010/wordprocessingShape" mc:Ignorable="w14 wp14">
+<w:styles xmlns:wpc="http://schemas.microsoft.com/office/word/2010/wordprocessingCanvas" xmlns:mo="http://schemas.microsoft.com/office/mac/office/2008/main" xmlns:mc="http://schemas.openxmlformats.org/markup-compatibility/2006" xmlns:mv="urn:schemas-microsoft-com:mac:vml" xmlns:o="urn:schemas-microsoft-com:office:office" xmlns:r="http://schemas.openxmlformats.org/officeDocument/2006/relationships" xmlns:m="http://schemas.openxmlformats.org/officeDocument/2006/math" xmlns:v="urn:schemas-microsoft-com:vml" xmlns:wp14="http://schemas.microsoft.com/office/word/2010/wordprocessingDrawing" xmlns:wp="http://schemas.openxmlformats.org/drawingml/2006/wordprocessingDrawing" xmlns:w10="urn:schemas-microsoft-com:office:word" xmlns:w="http://schemas.openxmlformats.org/wordprocessingml/2006/main" xmlns:w14="http://schemas.microsoft.com/office/word/2010/wordml" xmlns:wpg="http://schemas.microsoft.com/office/word/2010/wordprocessingGroup" xmlns:wpi="http://schemas.microsoft.com/office/word/2010/wordprocessingInk" xmlns:wne="http://schemas.microsoft.com/office/word/2006/wordml" xmlns:wps="http://schemas.microsoft.com/office/word/2010/wordprocessingShape" mc:Ignorable="w14 wp14">
   <w:docDefaults>
     <w:rPrDefault>
       <w:rPr>
@@ -1849,7 +1825,7 @@
       </w:pPr>
     </w:pPrDefault>
   </w:docDefaults>
-  <w:latentStyles w:defLockedState="0" w:defUIPriority="99" w:defSemiHidden="1" w:defUnhideWhenUsed="1" w:defQFormat="0" w:count="267">
+  <w:latentStyles w:defLockedState="0" w:defUIPriority="99" w:defSemiHidden="1" w:defUnhideWhenUsed="1" w:defQFormat="0" w:count="276">
     <w:lsdException w:name="Normal" w:semiHidden="0" w:uiPriority="0" w:unhideWhenUsed="0" w:qFormat="1"/>
     <w:lsdException w:name="heading 1" w:semiHidden="0" w:uiPriority="9" w:unhideWhenUsed="0" w:qFormat="1"/>
     <w:lsdException w:name="heading 2" w:uiPriority="9" w:qFormat="1"/>
@@ -2376,7 +2352,7 @@
 </file>
 
 <file path=customXml/itemProps1.xml><?xml version="1.0" encoding="utf-8"?>
-<ds:datastoreItem xmlns:ds="http://schemas.openxmlformats.org/officeDocument/2006/customXml" ds:itemID="{B25C5EAE-3E7F-4673-831D-72AB0354AB1E}">
+<ds:datastoreItem xmlns:ds="http://schemas.openxmlformats.org/officeDocument/2006/customXml" ds:itemID="{B59DEC46-7D44-E140-8B3C-8BE2F33C24B8}">
   <ds:schemaRefs>
     <ds:schemaRef ds:uri="http://schemas.openxmlformats.org/officeDocument/2006/bibliography"/>
   </ds:schemaRefs>

</xml_diff>